<commit_message>
Bab 1 Acc pembimbing
</commit_message>
<xml_diff>
--- a/BAB I.docx
+++ b/BAB I.docx
@@ -9105,8 +9105,6 @@
         </w:rPr>
         <w:t>Masalah</w:t>
       </w:r>
-      <w:bookmarkStart w:id="0" w:name="_GoBack"/>
-      <w:bookmarkEnd w:id="0"/>
       <w:proofErr w:type="spellEnd"/>
     </w:p>
     <w:p>
@@ -14157,42 +14155,14 @@
       <w:pPr>
         <w:pStyle w:val="ListParagraph"/>
         <w:spacing w:line="360" w:lineRule="auto"/>
-        <w:ind w:left="780"/>
+        <w:ind w:left="780" w:firstLine="660"/>
         <w:jc w:val="both"/>
         <w:rPr>
           <w:rFonts w:ascii="Times New Roman" w:hAnsi="Times New Roman" w:cs="Times New Roman"/>
-          <w:b/>
-          <w:sz w:val="24"/>
-          <w:szCs w:val="24"/>
-        </w:rPr>
-      </w:pPr>
-      <w:r>
-        <w:rPr>
-          <w:rFonts w:ascii="Times New Roman" w:hAnsi="Times New Roman" w:cs="Times New Roman"/>
-          <w:b/>
-          <w:sz w:val="24"/>
-          <w:szCs w:val="24"/>
-        </w:rPr>
-        <w:t>BAB IV</w:t>
-      </w:r>
-      <w:r>
-        <w:rPr>
-          <w:rFonts w:ascii="Times New Roman" w:hAnsi="Times New Roman" w:cs="Times New Roman"/>
-          <w:b/>
-          <w:sz w:val="24"/>
-          <w:szCs w:val="24"/>
-        </w:rPr>
-        <w:t xml:space="preserve"> </w:t>
-      </w:r>
-      <w:r>
-        <w:rPr>
-          <w:rFonts w:ascii="Times New Roman" w:hAnsi="Times New Roman" w:cs="Times New Roman"/>
-          <w:b/>
-          <w:sz w:val="24"/>
-          <w:szCs w:val="24"/>
-        </w:rPr>
-        <w:t>RANCANGAN DAN IMPLEMENTASI SISTEM</w:t>
-      </w:r>
+          <w:sz w:val="24"/>
+          <w:szCs w:val="24"/>
+        </w:rPr>
+      </w:pPr>
     </w:p>
     <w:p>
       <w:pPr>
@@ -14206,516 +14176,10 @@
           <w:szCs w:val="24"/>
         </w:rPr>
       </w:pPr>
-      <w:proofErr w:type="spellStart"/>
-      <w:r>
-        <w:rPr>
-          <w:rFonts w:ascii="Times New Roman" w:hAnsi="Times New Roman" w:cs="Times New Roman"/>
-          <w:sz w:val="24"/>
-          <w:szCs w:val="24"/>
-        </w:rPr>
-        <w:lastRenderedPageBreak/>
-        <w:t>Pada</w:t>
-      </w:r>
-      <w:proofErr w:type="spellEnd"/>
-      <w:r>
-        <w:rPr>
-          <w:rFonts w:ascii="Times New Roman" w:hAnsi="Times New Roman" w:cs="Times New Roman"/>
-          <w:sz w:val="24"/>
-          <w:szCs w:val="24"/>
-        </w:rPr>
-        <w:t xml:space="preserve"> </w:t>
-      </w:r>
-      <w:proofErr w:type="spellStart"/>
-      <w:proofErr w:type="gramStart"/>
-      <w:r>
-        <w:rPr>
-          <w:rFonts w:ascii="Times New Roman" w:hAnsi="Times New Roman" w:cs="Times New Roman"/>
-          <w:sz w:val="24"/>
-          <w:szCs w:val="24"/>
-        </w:rPr>
-        <w:t>bab</w:t>
-      </w:r>
-      <w:proofErr w:type="spellEnd"/>
-      <w:proofErr w:type="gramEnd"/>
-      <w:r>
-        <w:rPr>
-          <w:rFonts w:ascii="Times New Roman" w:hAnsi="Times New Roman" w:cs="Times New Roman"/>
-          <w:sz w:val="24"/>
-          <w:szCs w:val="24"/>
-        </w:rPr>
-        <w:t xml:space="preserve"> </w:t>
-      </w:r>
-      <w:proofErr w:type="spellStart"/>
-      <w:r>
-        <w:rPr>
-          <w:rFonts w:ascii="Times New Roman" w:hAnsi="Times New Roman" w:cs="Times New Roman"/>
-          <w:sz w:val="24"/>
-          <w:szCs w:val="24"/>
-        </w:rPr>
-        <w:t>ini</w:t>
-      </w:r>
-      <w:proofErr w:type="spellEnd"/>
-      <w:r>
-        <w:rPr>
-          <w:rFonts w:ascii="Times New Roman" w:hAnsi="Times New Roman" w:cs="Times New Roman"/>
-          <w:sz w:val="24"/>
-          <w:szCs w:val="24"/>
-        </w:rPr>
-        <w:t xml:space="preserve"> </w:t>
-      </w:r>
-      <w:proofErr w:type="spellStart"/>
-      <w:r>
-        <w:rPr>
-          <w:rFonts w:ascii="Times New Roman" w:hAnsi="Times New Roman" w:cs="Times New Roman"/>
-          <w:sz w:val="24"/>
-          <w:szCs w:val="24"/>
-        </w:rPr>
-        <w:t>membahas</w:t>
-      </w:r>
-      <w:proofErr w:type="spellEnd"/>
-      <w:r>
-        <w:rPr>
-          <w:rFonts w:ascii="Times New Roman" w:hAnsi="Times New Roman" w:cs="Times New Roman"/>
-          <w:sz w:val="24"/>
-          <w:szCs w:val="24"/>
-        </w:rPr>
-        <w:t xml:space="preserve"> </w:t>
-      </w:r>
-      <w:proofErr w:type="spellStart"/>
-      <w:r>
-        <w:rPr>
-          <w:rFonts w:ascii="Times New Roman" w:hAnsi="Times New Roman" w:cs="Times New Roman"/>
-          <w:sz w:val="24"/>
-          <w:szCs w:val="24"/>
-        </w:rPr>
-        <w:t>tentang</w:t>
-      </w:r>
-      <w:proofErr w:type="spellEnd"/>
-      <w:r>
-        <w:rPr>
-          <w:rFonts w:ascii="Times New Roman" w:hAnsi="Times New Roman" w:cs="Times New Roman"/>
-          <w:sz w:val="24"/>
-          <w:szCs w:val="24"/>
-        </w:rPr>
-        <w:t xml:space="preserve"> </w:t>
-      </w:r>
-      <w:proofErr w:type="spellStart"/>
-      <w:r>
-        <w:rPr>
-          <w:rFonts w:ascii="Times New Roman" w:hAnsi="Times New Roman" w:cs="Times New Roman"/>
-          <w:sz w:val="24"/>
-          <w:szCs w:val="24"/>
-        </w:rPr>
-        <w:t>pembahasan</w:t>
-      </w:r>
-      <w:proofErr w:type="spellEnd"/>
-      <w:r>
-        <w:rPr>
-          <w:rFonts w:ascii="Times New Roman" w:hAnsi="Times New Roman" w:cs="Times New Roman"/>
-          <w:sz w:val="24"/>
-          <w:szCs w:val="24"/>
-        </w:rPr>
-        <w:t xml:space="preserve"> </w:t>
-      </w:r>
-      <w:proofErr w:type="spellStart"/>
-      <w:r>
-        <w:rPr>
-          <w:rFonts w:ascii="Times New Roman" w:hAnsi="Times New Roman" w:cs="Times New Roman"/>
-          <w:sz w:val="24"/>
-          <w:szCs w:val="24"/>
-        </w:rPr>
-        <w:t>berupa</w:t>
-      </w:r>
-      <w:proofErr w:type="spellEnd"/>
-      <w:r>
-        <w:rPr>
-          <w:rFonts w:ascii="Times New Roman" w:hAnsi="Times New Roman" w:cs="Times New Roman"/>
-          <w:sz w:val="24"/>
-          <w:szCs w:val="24"/>
-        </w:rPr>
-        <w:t xml:space="preserve"> </w:t>
-      </w:r>
-      <w:proofErr w:type="spellStart"/>
-      <w:r>
-        <w:rPr>
-          <w:rFonts w:ascii="Times New Roman" w:hAnsi="Times New Roman" w:cs="Times New Roman"/>
-          <w:sz w:val="24"/>
-          <w:szCs w:val="24"/>
-        </w:rPr>
-        <w:t>uraian</w:t>
-      </w:r>
-      <w:proofErr w:type="spellEnd"/>
-      <w:r>
-        <w:rPr>
-          <w:rFonts w:ascii="Times New Roman" w:hAnsi="Times New Roman" w:cs="Times New Roman"/>
-          <w:sz w:val="24"/>
-          <w:szCs w:val="24"/>
-        </w:rPr>
-        <w:t xml:space="preserve">, </w:t>
-      </w:r>
-      <w:proofErr w:type="spellStart"/>
-      <w:r>
-        <w:rPr>
-          <w:rFonts w:ascii="Times New Roman" w:hAnsi="Times New Roman" w:cs="Times New Roman"/>
-          <w:sz w:val="24"/>
-          <w:szCs w:val="24"/>
-        </w:rPr>
-        <w:t>penjelasan</w:t>
-      </w:r>
-      <w:proofErr w:type="spellEnd"/>
-      <w:r>
-        <w:rPr>
-          <w:rFonts w:ascii="Times New Roman" w:hAnsi="Times New Roman" w:cs="Times New Roman"/>
-          <w:sz w:val="24"/>
-          <w:szCs w:val="24"/>
-        </w:rPr>
-        <w:t xml:space="preserve">, </w:t>
-      </w:r>
-      <w:proofErr w:type="spellStart"/>
-      <w:r>
-        <w:rPr>
-          <w:rFonts w:ascii="Times New Roman" w:hAnsi="Times New Roman" w:cs="Times New Roman"/>
-          <w:sz w:val="24"/>
-          <w:szCs w:val="24"/>
-        </w:rPr>
-        <w:t>dan</w:t>
-      </w:r>
-      <w:proofErr w:type="spellEnd"/>
-      <w:r>
-        <w:rPr>
-          <w:rFonts w:ascii="Times New Roman" w:hAnsi="Times New Roman" w:cs="Times New Roman"/>
-          <w:sz w:val="24"/>
-          <w:szCs w:val="24"/>
-        </w:rPr>
-        <w:t xml:space="preserve"> </w:t>
-      </w:r>
-      <w:proofErr w:type="spellStart"/>
-      <w:r>
-        <w:rPr>
-          <w:rFonts w:ascii="Times New Roman" w:hAnsi="Times New Roman" w:cs="Times New Roman"/>
-          <w:sz w:val="24"/>
-          <w:szCs w:val="24"/>
-        </w:rPr>
-        <w:t>hasil</w:t>
-      </w:r>
-      <w:proofErr w:type="spellEnd"/>
-      <w:r>
-        <w:rPr>
-          <w:rFonts w:ascii="Times New Roman" w:hAnsi="Times New Roman" w:cs="Times New Roman"/>
-          <w:sz w:val="24"/>
-          <w:szCs w:val="24"/>
-        </w:rPr>
-        <w:t xml:space="preserve"> </w:t>
-      </w:r>
-      <w:proofErr w:type="spellStart"/>
-      <w:r>
-        <w:rPr>
-          <w:rFonts w:ascii="Times New Roman" w:hAnsi="Times New Roman" w:cs="Times New Roman"/>
-          <w:sz w:val="24"/>
-          <w:szCs w:val="24"/>
-        </w:rPr>
-        <w:t>pembuatan</w:t>
-      </w:r>
-      <w:proofErr w:type="spellEnd"/>
-      <w:r>
-        <w:rPr>
-          <w:rFonts w:ascii="Times New Roman" w:hAnsi="Times New Roman" w:cs="Times New Roman"/>
-          <w:sz w:val="24"/>
-          <w:szCs w:val="24"/>
-        </w:rPr>
-        <w:t xml:space="preserve"> </w:t>
-      </w:r>
-      <w:proofErr w:type="spellStart"/>
-      <w:r>
-        <w:rPr>
-          <w:rFonts w:ascii="Times New Roman" w:hAnsi="Times New Roman" w:cs="Times New Roman"/>
-          <w:sz w:val="24"/>
-          <w:szCs w:val="24"/>
-        </w:rPr>
-        <w:t>aplikasi</w:t>
-      </w:r>
-      <w:proofErr w:type="spellEnd"/>
-      <w:r>
-        <w:rPr>
-          <w:rFonts w:ascii="Times New Roman" w:hAnsi="Times New Roman" w:cs="Times New Roman"/>
-          <w:sz w:val="24"/>
-          <w:szCs w:val="24"/>
-        </w:rPr>
-        <w:t xml:space="preserve"> yang </w:t>
-      </w:r>
-      <w:proofErr w:type="spellStart"/>
-      <w:r>
-        <w:rPr>
-          <w:rFonts w:ascii="Times New Roman" w:hAnsi="Times New Roman" w:cs="Times New Roman"/>
-          <w:sz w:val="24"/>
-          <w:szCs w:val="24"/>
-        </w:rPr>
-        <w:t>telah</w:t>
-      </w:r>
-      <w:proofErr w:type="spellEnd"/>
-      <w:r>
-        <w:rPr>
-          <w:rFonts w:ascii="Times New Roman" w:hAnsi="Times New Roman" w:cs="Times New Roman"/>
-          <w:sz w:val="24"/>
-          <w:szCs w:val="24"/>
-        </w:rPr>
-        <w:t xml:space="preserve"> </w:t>
-      </w:r>
-      <w:proofErr w:type="spellStart"/>
-      <w:r>
-        <w:rPr>
-          <w:rFonts w:ascii="Times New Roman" w:hAnsi="Times New Roman" w:cs="Times New Roman"/>
-          <w:sz w:val="24"/>
-          <w:szCs w:val="24"/>
-        </w:rPr>
-        <w:t>dibuat</w:t>
-      </w:r>
-      <w:proofErr w:type="spellEnd"/>
-      <w:r>
-        <w:rPr>
-          <w:rFonts w:ascii="Times New Roman" w:hAnsi="Times New Roman" w:cs="Times New Roman"/>
-          <w:sz w:val="24"/>
-          <w:szCs w:val="24"/>
-        </w:rPr>
-        <w:t xml:space="preserve"> </w:t>
-      </w:r>
-      <w:proofErr w:type="spellStart"/>
-      <w:r>
-        <w:rPr>
-          <w:rFonts w:ascii="Times New Roman" w:hAnsi="Times New Roman" w:cs="Times New Roman"/>
-          <w:sz w:val="24"/>
-          <w:szCs w:val="24"/>
-        </w:rPr>
-        <w:t>sebelumnya</w:t>
-      </w:r>
-      <w:proofErr w:type="spellEnd"/>
-      <w:r>
-        <w:rPr>
-          <w:rFonts w:ascii="Times New Roman" w:hAnsi="Times New Roman" w:cs="Times New Roman"/>
-          <w:sz w:val="24"/>
-          <w:szCs w:val="24"/>
-        </w:rPr>
-        <w:t xml:space="preserve">. </w:t>
-      </w:r>
-      <w:proofErr w:type="spellStart"/>
-      <w:r>
-        <w:rPr>
-          <w:rFonts w:ascii="Times New Roman" w:hAnsi="Times New Roman" w:cs="Times New Roman"/>
-          <w:sz w:val="24"/>
-          <w:szCs w:val="24"/>
-        </w:rPr>
-        <w:t>Pengujian</w:t>
-      </w:r>
-      <w:proofErr w:type="spellEnd"/>
-      <w:r>
-        <w:rPr>
-          <w:rFonts w:ascii="Times New Roman" w:hAnsi="Times New Roman" w:cs="Times New Roman"/>
-          <w:sz w:val="24"/>
-          <w:szCs w:val="24"/>
-        </w:rPr>
-        <w:t xml:space="preserve"> </w:t>
-      </w:r>
-      <w:proofErr w:type="spellStart"/>
-      <w:r>
-        <w:rPr>
-          <w:rFonts w:ascii="Times New Roman" w:hAnsi="Times New Roman" w:cs="Times New Roman"/>
-          <w:sz w:val="24"/>
-          <w:szCs w:val="24"/>
-        </w:rPr>
-        <w:t>dilakukan</w:t>
-      </w:r>
-      <w:proofErr w:type="spellEnd"/>
-      <w:r>
-        <w:rPr>
-          <w:rFonts w:ascii="Times New Roman" w:hAnsi="Times New Roman" w:cs="Times New Roman"/>
-          <w:sz w:val="24"/>
-          <w:szCs w:val="24"/>
-        </w:rPr>
-        <w:t xml:space="preserve"> </w:t>
-      </w:r>
-      <w:proofErr w:type="spellStart"/>
-      <w:r>
-        <w:rPr>
-          <w:rFonts w:ascii="Times New Roman" w:hAnsi="Times New Roman" w:cs="Times New Roman"/>
-          <w:sz w:val="24"/>
-          <w:szCs w:val="24"/>
-        </w:rPr>
-        <w:t>untuk</w:t>
-      </w:r>
-      <w:proofErr w:type="spellEnd"/>
-      <w:r>
-        <w:rPr>
-          <w:rFonts w:ascii="Times New Roman" w:hAnsi="Times New Roman" w:cs="Times New Roman"/>
-          <w:sz w:val="24"/>
-          <w:szCs w:val="24"/>
-        </w:rPr>
-        <w:t xml:space="preserve"> </w:t>
-      </w:r>
-      <w:proofErr w:type="spellStart"/>
-      <w:r>
-        <w:rPr>
-          <w:rFonts w:ascii="Times New Roman" w:hAnsi="Times New Roman" w:cs="Times New Roman"/>
-          <w:sz w:val="24"/>
-          <w:szCs w:val="24"/>
-        </w:rPr>
-        <w:t>memastikan</w:t>
-      </w:r>
-      <w:proofErr w:type="spellEnd"/>
-      <w:r>
-        <w:rPr>
-          <w:rFonts w:ascii="Times New Roman" w:hAnsi="Times New Roman" w:cs="Times New Roman"/>
-          <w:sz w:val="24"/>
-          <w:szCs w:val="24"/>
-        </w:rPr>
-        <w:t xml:space="preserve"> </w:t>
-      </w:r>
-      <w:proofErr w:type="spellStart"/>
-      <w:r>
-        <w:rPr>
-          <w:rFonts w:ascii="Times New Roman" w:hAnsi="Times New Roman" w:cs="Times New Roman"/>
-          <w:sz w:val="24"/>
-          <w:szCs w:val="24"/>
-        </w:rPr>
-        <w:t>bahwa</w:t>
-      </w:r>
-      <w:proofErr w:type="spellEnd"/>
-      <w:r>
-        <w:rPr>
-          <w:rFonts w:ascii="Times New Roman" w:hAnsi="Times New Roman" w:cs="Times New Roman"/>
-          <w:sz w:val="24"/>
-          <w:szCs w:val="24"/>
-        </w:rPr>
-        <w:t xml:space="preserve"> </w:t>
-      </w:r>
-      <w:proofErr w:type="spellStart"/>
-      <w:r>
-        <w:rPr>
-          <w:rFonts w:ascii="Times New Roman" w:hAnsi="Times New Roman" w:cs="Times New Roman"/>
-          <w:sz w:val="24"/>
-          <w:szCs w:val="24"/>
-        </w:rPr>
-        <w:t>hasil</w:t>
-      </w:r>
-      <w:proofErr w:type="spellEnd"/>
-      <w:r>
-        <w:rPr>
-          <w:rFonts w:ascii="Times New Roman" w:hAnsi="Times New Roman" w:cs="Times New Roman"/>
-          <w:sz w:val="24"/>
-          <w:szCs w:val="24"/>
-        </w:rPr>
-        <w:t xml:space="preserve"> </w:t>
-      </w:r>
-      <w:proofErr w:type="spellStart"/>
-      <w:r>
-        <w:rPr>
-          <w:rFonts w:ascii="Times New Roman" w:hAnsi="Times New Roman" w:cs="Times New Roman"/>
-          <w:sz w:val="24"/>
-          <w:szCs w:val="24"/>
-        </w:rPr>
-        <w:t>akhir</w:t>
-      </w:r>
-      <w:proofErr w:type="spellEnd"/>
-      <w:r>
-        <w:rPr>
-          <w:rFonts w:ascii="Times New Roman" w:hAnsi="Times New Roman" w:cs="Times New Roman"/>
-          <w:sz w:val="24"/>
-          <w:szCs w:val="24"/>
-        </w:rPr>
-        <w:t xml:space="preserve"> yang </w:t>
-      </w:r>
-      <w:proofErr w:type="spellStart"/>
-      <w:r>
-        <w:rPr>
-          <w:rFonts w:ascii="Times New Roman" w:hAnsi="Times New Roman" w:cs="Times New Roman"/>
-          <w:sz w:val="24"/>
-          <w:szCs w:val="24"/>
-        </w:rPr>
-        <w:t>dibuat</w:t>
-      </w:r>
-      <w:proofErr w:type="spellEnd"/>
-      <w:r>
-        <w:rPr>
-          <w:rFonts w:ascii="Times New Roman" w:hAnsi="Times New Roman" w:cs="Times New Roman"/>
-          <w:sz w:val="24"/>
-          <w:szCs w:val="24"/>
-        </w:rPr>
-        <w:t xml:space="preserve"> </w:t>
-      </w:r>
-      <w:proofErr w:type="spellStart"/>
-      <w:r>
-        <w:rPr>
-          <w:rFonts w:ascii="Times New Roman" w:hAnsi="Times New Roman" w:cs="Times New Roman"/>
-          <w:sz w:val="24"/>
-          <w:szCs w:val="24"/>
-        </w:rPr>
-        <w:t>sesuai</w:t>
-      </w:r>
-      <w:proofErr w:type="spellEnd"/>
-      <w:r>
-        <w:rPr>
-          <w:rFonts w:ascii="Times New Roman" w:hAnsi="Times New Roman" w:cs="Times New Roman"/>
-          <w:sz w:val="24"/>
-          <w:szCs w:val="24"/>
-        </w:rPr>
-        <w:t xml:space="preserve"> </w:t>
-      </w:r>
-      <w:proofErr w:type="spellStart"/>
-      <w:r>
-        <w:rPr>
-          <w:rFonts w:ascii="Times New Roman" w:hAnsi="Times New Roman" w:cs="Times New Roman"/>
-          <w:sz w:val="24"/>
-          <w:szCs w:val="24"/>
-        </w:rPr>
-        <w:t>dengan</w:t>
-      </w:r>
-      <w:proofErr w:type="spellEnd"/>
-      <w:r>
-        <w:rPr>
-          <w:rFonts w:ascii="Times New Roman" w:hAnsi="Times New Roman" w:cs="Times New Roman"/>
-          <w:sz w:val="24"/>
-          <w:szCs w:val="24"/>
-        </w:rPr>
-        <w:t xml:space="preserve"> </w:t>
-      </w:r>
-      <w:proofErr w:type="spellStart"/>
-      <w:r>
-        <w:rPr>
-          <w:rFonts w:ascii="Times New Roman" w:hAnsi="Times New Roman" w:cs="Times New Roman"/>
-          <w:sz w:val="24"/>
-          <w:szCs w:val="24"/>
-        </w:rPr>
-        <w:t>kebutuhan</w:t>
-      </w:r>
-      <w:proofErr w:type="spellEnd"/>
-      <w:r>
-        <w:rPr>
-          <w:rFonts w:ascii="Times New Roman" w:hAnsi="Times New Roman" w:cs="Times New Roman"/>
-          <w:sz w:val="24"/>
-          <w:szCs w:val="24"/>
-        </w:rPr>
-        <w:t xml:space="preserve"> </w:t>
-      </w:r>
-      <w:proofErr w:type="spellStart"/>
-      <w:r>
-        <w:rPr>
-          <w:rFonts w:ascii="Times New Roman" w:hAnsi="Times New Roman" w:cs="Times New Roman"/>
-          <w:sz w:val="24"/>
-          <w:szCs w:val="24"/>
-        </w:rPr>
-        <w:t>pengguna</w:t>
-      </w:r>
-      <w:proofErr w:type="spellEnd"/>
-      <w:r>
-        <w:rPr>
-          <w:rFonts w:ascii="Times New Roman" w:hAnsi="Times New Roman" w:cs="Times New Roman"/>
-          <w:sz w:val="24"/>
-          <w:szCs w:val="24"/>
-        </w:rPr>
-        <w:t>.</w:t>
-      </w:r>
     </w:p>
     <w:p>
       <w:pPr>
+        <w:pStyle w:val="ListParagraph"/>
         <w:spacing w:line="360" w:lineRule="auto"/>
         <w:ind w:left="780"/>
         <w:jc w:val="both"/>
@@ -14733,7 +14197,8 @@
           <w:sz w:val="24"/>
           <w:szCs w:val="24"/>
         </w:rPr>
-        <w:t xml:space="preserve">BAB </w:t>
+        <w:lastRenderedPageBreak/>
+        <w:t>BAB IV</w:t>
       </w:r>
       <w:r>
         <w:rPr>
@@ -14742,21 +14207,580 @@
           <w:sz w:val="24"/>
           <w:szCs w:val="24"/>
         </w:rPr>
-        <w:t>V PENUTUP</w:t>
+        <w:t xml:space="preserve"> </w:t>
+      </w:r>
+      <w:r>
+        <w:rPr>
+          <w:rFonts w:ascii="Times New Roman" w:hAnsi="Times New Roman" w:cs="Times New Roman"/>
+          <w:b/>
+          <w:sz w:val="24"/>
+          <w:szCs w:val="24"/>
+        </w:rPr>
+        <w:t>RANCANGAN DAN IMPLEMENTASI SISTEM</w:t>
       </w:r>
     </w:p>
     <w:p>
       <w:pPr>
+        <w:pStyle w:val="ListParagraph"/>
         <w:spacing w:line="360" w:lineRule="auto"/>
         <w:ind w:left="780" w:firstLine="660"/>
         <w:jc w:val="both"/>
         <w:rPr>
           <w:rFonts w:ascii="Times New Roman" w:hAnsi="Times New Roman" w:cs="Times New Roman"/>
+          <w:sz w:val="24"/>
+          <w:szCs w:val="24"/>
+        </w:rPr>
+      </w:pPr>
+      <w:proofErr w:type="spellStart"/>
+      <w:r>
+        <w:rPr>
+          <w:rFonts w:ascii="Times New Roman" w:hAnsi="Times New Roman" w:cs="Times New Roman"/>
+          <w:sz w:val="24"/>
+          <w:szCs w:val="24"/>
+        </w:rPr>
+        <w:t>Pada</w:t>
+      </w:r>
+      <w:proofErr w:type="spellEnd"/>
+      <w:r>
+        <w:rPr>
+          <w:rFonts w:ascii="Times New Roman" w:hAnsi="Times New Roman" w:cs="Times New Roman"/>
+          <w:sz w:val="24"/>
+          <w:szCs w:val="24"/>
+        </w:rPr>
+        <w:t xml:space="preserve"> </w:t>
+      </w:r>
+      <w:proofErr w:type="spellStart"/>
+      <w:proofErr w:type="gramStart"/>
+      <w:r>
+        <w:rPr>
+          <w:rFonts w:ascii="Times New Roman" w:hAnsi="Times New Roman" w:cs="Times New Roman"/>
+          <w:sz w:val="24"/>
+          <w:szCs w:val="24"/>
+        </w:rPr>
+        <w:t>bab</w:t>
+      </w:r>
+      <w:proofErr w:type="spellEnd"/>
+      <w:proofErr w:type="gramEnd"/>
+      <w:r>
+        <w:rPr>
+          <w:rFonts w:ascii="Times New Roman" w:hAnsi="Times New Roman" w:cs="Times New Roman"/>
+          <w:sz w:val="24"/>
+          <w:szCs w:val="24"/>
+        </w:rPr>
+        <w:t xml:space="preserve"> </w:t>
+      </w:r>
+      <w:proofErr w:type="spellStart"/>
+      <w:r>
+        <w:rPr>
+          <w:rFonts w:ascii="Times New Roman" w:hAnsi="Times New Roman" w:cs="Times New Roman"/>
+          <w:sz w:val="24"/>
+          <w:szCs w:val="24"/>
+        </w:rPr>
+        <w:t>ini</w:t>
+      </w:r>
+      <w:proofErr w:type="spellEnd"/>
+      <w:r>
+        <w:rPr>
+          <w:rFonts w:ascii="Times New Roman" w:hAnsi="Times New Roman" w:cs="Times New Roman"/>
+          <w:sz w:val="24"/>
+          <w:szCs w:val="24"/>
+        </w:rPr>
+        <w:t xml:space="preserve"> </w:t>
+      </w:r>
+      <w:proofErr w:type="spellStart"/>
+      <w:r>
+        <w:rPr>
+          <w:rFonts w:ascii="Times New Roman" w:hAnsi="Times New Roman" w:cs="Times New Roman"/>
+          <w:sz w:val="24"/>
+          <w:szCs w:val="24"/>
+        </w:rPr>
+        <w:t>membahas</w:t>
+      </w:r>
+      <w:proofErr w:type="spellEnd"/>
+      <w:r>
+        <w:rPr>
+          <w:rFonts w:ascii="Times New Roman" w:hAnsi="Times New Roman" w:cs="Times New Roman"/>
+          <w:sz w:val="24"/>
+          <w:szCs w:val="24"/>
+        </w:rPr>
+        <w:t xml:space="preserve"> </w:t>
+      </w:r>
+      <w:proofErr w:type="spellStart"/>
+      <w:r>
+        <w:rPr>
+          <w:rFonts w:ascii="Times New Roman" w:hAnsi="Times New Roman" w:cs="Times New Roman"/>
+          <w:sz w:val="24"/>
+          <w:szCs w:val="24"/>
+        </w:rPr>
+        <w:t>tentang</w:t>
+      </w:r>
+      <w:proofErr w:type="spellEnd"/>
+      <w:r>
+        <w:rPr>
+          <w:rFonts w:ascii="Times New Roman" w:hAnsi="Times New Roman" w:cs="Times New Roman"/>
+          <w:sz w:val="24"/>
+          <w:szCs w:val="24"/>
+        </w:rPr>
+        <w:t xml:space="preserve"> </w:t>
+      </w:r>
+      <w:proofErr w:type="spellStart"/>
+      <w:r>
+        <w:rPr>
+          <w:rFonts w:ascii="Times New Roman" w:hAnsi="Times New Roman" w:cs="Times New Roman"/>
+          <w:sz w:val="24"/>
+          <w:szCs w:val="24"/>
+        </w:rPr>
+        <w:t>pembahasan</w:t>
+      </w:r>
+      <w:proofErr w:type="spellEnd"/>
+      <w:r>
+        <w:rPr>
+          <w:rFonts w:ascii="Times New Roman" w:hAnsi="Times New Roman" w:cs="Times New Roman"/>
+          <w:sz w:val="24"/>
+          <w:szCs w:val="24"/>
+        </w:rPr>
+        <w:t xml:space="preserve"> </w:t>
+      </w:r>
+      <w:proofErr w:type="spellStart"/>
+      <w:r>
+        <w:rPr>
+          <w:rFonts w:ascii="Times New Roman" w:hAnsi="Times New Roman" w:cs="Times New Roman"/>
+          <w:sz w:val="24"/>
+          <w:szCs w:val="24"/>
+        </w:rPr>
+        <w:t>berupa</w:t>
+      </w:r>
+      <w:proofErr w:type="spellEnd"/>
+      <w:r>
+        <w:rPr>
+          <w:rFonts w:ascii="Times New Roman" w:hAnsi="Times New Roman" w:cs="Times New Roman"/>
+          <w:sz w:val="24"/>
+          <w:szCs w:val="24"/>
+        </w:rPr>
+        <w:t xml:space="preserve"> </w:t>
+      </w:r>
+      <w:proofErr w:type="spellStart"/>
+      <w:r>
+        <w:rPr>
+          <w:rFonts w:ascii="Times New Roman" w:hAnsi="Times New Roman" w:cs="Times New Roman"/>
+          <w:sz w:val="24"/>
+          <w:szCs w:val="24"/>
+        </w:rPr>
+        <w:t>uraian</w:t>
+      </w:r>
+      <w:proofErr w:type="spellEnd"/>
+      <w:r>
+        <w:rPr>
+          <w:rFonts w:ascii="Times New Roman" w:hAnsi="Times New Roman" w:cs="Times New Roman"/>
+          <w:sz w:val="24"/>
+          <w:szCs w:val="24"/>
+        </w:rPr>
+        <w:t xml:space="preserve">, </w:t>
+      </w:r>
+      <w:proofErr w:type="spellStart"/>
+      <w:r>
+        <w:rPr>
+          <w:rFonts w:ascii="Times New Roman" w:hAnsi="Times New Roman" w:cs="Times New Roman"/>
+          <w:sz w:val="24"/>
+          <w:szCs w:val="24"/>
+        </w:rPr>
+        <w:t>penjelasan</w:t>
+      </w:r>
+      <w:proofErr w:type="spellEnd"/>
+      <w:r>
+        <w:rPr>
+          <w:rFonts w:ascii="Times New Roman" w:hAnsi="Times New Roman" w:cs="Times New Roman"/>
+          <w:sz w:val="24"/>
+          <w:szCs w:val="24"/>
+        </w:rPr>
+        <w:t xml:space="preserve">, </w:t>
+      </w:r>
+      <w:proofErr w:type="spellStart"/>
+      <w:r>
+        <w:rPr>
+          <w:rFonts w:ascii="Times New Roman" w:hAnsi="Times New Roman" w:cs="Times New Roman"/>
+          <w:sz w:val="24"/>
+          <w:szCs w:val="24"/>
+        </w:rPr>
+        <w:t>dan</w:t>
+      </w:r>
+      <w:proofErr w:type="spellEnd"/>
+      <w:r>
+        <w:rPr>
+          <w:rFonts w:ascii="Times New Roman" w:hAnsi="Times New Roman" w:cs="Times New Roman"/>
+          <w:sz w:val="24"/>
+          <w:szCs w:val="24"/>
+        </w:rPr>
+        <w:t xml:space="preserve"> </w:t>
+      </w:r>
+      <w:proofErr w:type="spellStart"/>
+      <w:r>
+        <w:rPr>
+          <w:rFonts w:ascii="Times New Roman" w:hAnsi="Times New Roman" w:cs="Times New Roman"/>
+          <w:sz w:val="24"/>
+          <w:szCs w:val="24"/>
+        </w:rPr>
+        <w:t>hasil</w:t>
+      </w:r>
+      <w:proofErr w:type="spellEnd"/>
+      <w:r>
+        <w:rPr>
+          <w:rFonts w:ascii="Times New Roman" w:hAnsi="Times New Roman" w:cs="Times New Roman"/>
+          <w:sz w:val="24"/>
+          <w:szCs w:val="24"/>
+        </w:rPr>
+        <w:t xml:space="preserve"> </w:t>
+      </w:r>
+      <w:proofErr w:type="spellStart"/>
+      <w:r>
+        <w:rPr>
+          <w:rFonts w:ascii="Times New Roman" w:hAnsi="Times New Roman" w:cs="Times New Roman"/>
+          <w:sz w:val="24"/>
+          <w:szCs w:val="24"/>
+        </w:rPr>
+        <w:t>pembuatan</w:t>
+      </w:r>
+      <w:proofErr w:type="spellEnd"/>
+      <w:r>
+        <w:rPr>
+          <w:rFonts w:ascii="Times New Roman" w:hAnsi="Times New Roman" w:cs="Times New Roman"/>
+          <w:sz w:val="24"/>
+          <w:szCs w:val="24"/>
+        </w:rPr>
+        <w:t xml:space="preserve"> </w:t>
+      </w:r>
+      <w:proofErr w:type="spellStart"/>
+      <w:r>
+        <w:rPr>
+          <w:rFonts w:ascii="Times New Roman" w:hAnsi="Times New Roman" w:cs="Times New Roman"/>
+          <w:sz w:val="24"/>
+          <w:szCs w:val="24"/>
+        </w:rPr>
+        <w:t>aplikasi</w:t>
+      </w:r>
+      <w:proofErr w:type="spellEnd"/>
+      <w:r>
+        <w:rPr>
+          <w:rFonts w:ascii="Times New Roman" w:hAnsi="Times New Roman" w:cs="Times New Roman"/>
+          <w:sz w:val="24"/>
+          <w:szCs w:val="24"/>
+        </w:rPr>
+        <w:t xml:space="preserve"> yang </w:t>
+      </w:r>
+      <w:proofErr w:type="spellStart"/>
+      <w:r>
+        <w:rPr>
+          <w:rFonts w:ascii="Times New Roman" w:hAnsi="Times New Roman" w:cs="Times New Roman"/>
+          <w:sz w:val="24"/>
+          <w:szCs w:val="24"/>
+        </w:rPr>
+        <w:t>telah</w:t>
+      </w:r>
+      <w:proofErr w:type="spellEnd"/>
+      <w:r>
+        <w:rPr>
+          <w:rFonts w:ascii="Times New Roman" w:hAnsi="Times New Roman" w:cs="Times New Roman"/>
+          <w:sz w:val="24"/>
+          <w:szCs w:val="24"/>
+        </w:rPr>
+        <w:t xml:space="preserve"> </w:t>
+      </w:r>
+      <w:proofErr w:type="spellStart"/>
+      <w:r>
+        <w:rPr>
+          <w:rFonts w:ascii="Times New Roman" w:hAnsi="Times New Roman" w:cs="Times New Roman"/>
+          <w:sz w:val="24"/>
+          <w:szCs w:val="24"/>
+        </w:rPr>
+        <w:t>dibuat</w:t>
+      </w:r>
+      <w:proofErr w:type="spellEnd"/>
+      <w:r>
+        <w:rPr>
+          <w:rFonts w:ascii="Times New Roman" w:hAnsi="Times New Roman" w:cs="Times New Roman"/>
+          <w:sz w:val="24"/>
+          <w:szCs w:val="24"/>
+        </w:rPr>
+        <w:t xml:space="preserve"> </w:t>
+      </w:r>
+      <w:proofErr w:type="spellStart"/>
+      <w:r>
+        <w:rPr>
+          <w:rFonts w:ascii="Times New Roman" w:hAnsi="Times New Roman" w:cs="Times New Roman"/>
+          <w:sz w:val="24"/>
+          <w:szCs w:val="24"/>
+        </w:rPr>
+        <w:t>sebelumnya</w:t>
+      </w:r>
+      <w:proofErr w:type="spellEnd"/>
+      <w:r>
+        <w:rPr>
+          <w:rFonts w:ascii="Times New Roman" w:hAnsi="Times New Roman" w:cs="Times New Roman"/>
+          <w:sz w:val="24"/>
+          <w:szCs w:val="24"/>
+        </w:rPr>
+        <w:t xml:space="preserve">. </w:t>
+      </w:r>
+      <w:proofErr w:type="spellStart"/>
+      <w:r>
+        <w:rPr>
+          <w:rFonts w:ascii="Times New Roman" w:hAnsi="Times New Roman" w:cs="Times New Roman"/>
+          <w:sz w:val="24"/>
+          <w:szCs w:val="24"/>
+        </w:rPr>
+        <w:t>Pengujian</w:t>
+      </w:r>
+      <w:proofErr w:type="spellEnd"/>
+      <w:r>
+        <w:rPr>
+          <w:rFonts w:ascii="Times New Roman" w:hAnsi="Times New Roman" w:cs="Times New Roman"/>
+          <w:sz w:val="24"/>
+          <w:szCs w:val="24"/>
+        </w:rPr>
+        <w:t xml:space="preserve"> </w:t>
+      </w:r>
+      <w:proofErr w:type="spellStart"/>
+      <w:r>
+        <w:rPr>
+          <w:rFonts w:ascii="Times New Roman" w:hAnsi="Times New Roman" w:cs="Times New Roman"/>
+          <w:sz w:val="24"/>
+          <w:szCs w:val="24"/>
+        </w:rPr>
+        <w:t>dilakukan</w:t>
+      </w:r>
+      <w:proofErr w:type="spellEnd"/>
+      <w:r>
+        <w:rPr>
+          <w:rFonts w:ascii="Times New Roman" w:hAnsi="Times New Roman" w:cs="Times New Roman"/>
+          <w:sz w:val="24"/>
+          <w:szCs w:val="24"/>
+        </w:rPr>
+        <w:t xml:space="preserve"> </w:t>
+      </w:r>
+      <w:proofErr w:type="spellStart"/>
+      <w:r>
+        <w:rPr>
+          <w:rFonts w:ascii="Times New Roman" w:hAnsi="Times New Roman" w:cs="Times New Roman"/>
+          <w:sz w:val="24"/>
+          <w:szCs w:val="24"/>
+        </w:rPr>
+        <w:t>untuk</w:t>
+      </w:r>
+      <w:proofErr w:type="spellEnd"/>
+      <w:r>
+        <w:rPr>
+          <w:rFonts w:ascii="Times New Roman" w:hAnsi="Times New Roman" w:cs="Times New Roman"/>
+          <w:sz w:val="24"/>
+          <w:szCs w:val="24"/>
+        </w:rPr>
+        <w:t xml:space="preserve"> </w:t>
+      </w:r>
+      <w:proofErr w:type="spellStart"/>
+      <w:r>
+        <w:rPr>
+          <w:rFonts w:ascii="Times New Roman" w:hAnsi="Times New Roman" w:cs="Times New Roman"/>
+          <w:sz w:val="24"/>
+          <w:szCs w:val="24"/>
+        </w:rPr>
+        <w:t>memastikan</w:t>
+      </w:r>
+      <w:proofErr w:type="spellEnd"/>
+      <w:r>
+        <w:rPr>
+          <w:rFonts w:ascii="Times New Roman" w:hAnsi="Times New Roman" w:cs="Times New Roman"/>
+          <w:sz w:val="24"/>
+          <w:szCs w:val="24"/>
+        </w:rPr>
+        <w:t xml:space="preserve"> </w:t>
+      </w:r>
+      <w:proofErr w:type="spellStart"/>
+      <w:r>
+        <w:rPr>
+          <w:rFonts w:ascii="Times New Roman" w:hAnsi="Times New Roman" w:cs="Times New Roman"/>
+          <w:sz w:val="24"/>
+          <w:szCs w:val="24"/>
+        </w:rPr>
+        <w:t>bahwa</w:t>
+      </w:r>
+      <w:proofErr w:type="spellEnd"/>
+      <w:r>
+        <w:rPr>
+          <w:rFonts w:ascii="Times New Roman" w:hAnsi="Times New Roman" w:cs="Times New Roman"/>
+          <w:sz w:val="24"/>
+          <w:szCs w:val="24"/>
+        </w:rPr>
+        <w:t xml:space="preserve"> </w:t>
+      </w:r>
+      <w:proofErr w:type="spellStart"/>
+      <w:r>
+        <w:rPr>
+          <w:rFonts w:ascii="Times New Roman" w:hAnsi="Times New Roman" w:cs="Times New Roman"/>
+          <w:sz w:val="24"/>
+          <w:szCs w:val="24"/>
+        </w:rPr>
+        <w:t>hasil</w:t>
+      </w:r>
+      <w:proofErr w:type="spellEnd"/>
+      <w:r>
+        <w:rPr>
+          <w:rFonts w:ascii="Times New Roman" w:hAnsi="Times New Roman" w:cs="Times New Roman"/>
+          <w:sz w:val="24"/>
+          <w:szCs w:val="24"/>
+        </w:rPr>
+        <w:t xml:space="preserve"> </w:t>
+      </w:r>
+      <w:proofErr w:type="spellStart"/>
+      <w:r>
+        <w:rPr>
+          <w:rFonts w:ascii="Times New Roman" w:hAnsi="Times New Roman" w:cs="Times New Roman"/>
+          <w:sz w:val="24"/>
+          <w:szCs w:val="24"/>
+        </w:rPr>
+        <w:t>akhir</w:t>
+      </w:r>
+      <w:proofErr w:type="spellEnd"/>
+      <w:r>
+        <w:rPr>
+          <w:rFonts w:ascii="Times New Roman" w:hAnsi="Times New Roman" w:cs="Times New Roman"/>
+          <w:sz w:val="24"/>
+          <w:szCs w:val="24"/>
+        </w:rPr>
+        <w:t xml:space="preserve"> yang </w:t>
+      </w:r>
+      <w:proofErr w:type="spellStart"/>
+      <w:r>
+        <w:rPr>
+          <w:rFonts w:ascii="Times New Roman" w:hAnsi="Times New Roman" w:cs="Times New Roman"/>
+          <w:sz w:val="24"/>
+          <w:szCs w:val="24"/>
+        </w:rPr>
+        <w:t>dibuat</w:t>
+      </w:r>
+      <w:proofErr w:type="spellEnd"/>
+      <w:r>
+        <w:rPr>
+          <w:rFonts w:ascii="Times New Roman" w:hAnsi="Times New Roman" w:cs="Times New Roman"/>
+          <w:sz w:val="24"/>
+          <w:szCs w:val="24"/>
+        </w:rPr>
+        <w:t xml:space="preserve"> </w:t>
+      </w:r>
+      <w:proofErr w:type="spellStart"/>
+      <w:r>
+        <w:rPr>
+          <w:rFonts w:ascii="Times New Roman" w:hAnsi="Times New Roman" w:cs="Times New Roman"/>
+          <w:sz w:val="24"/>
+          <w:szCs w:val="24"/>
+        </w:rPr>
+        <w:t>sesuai</w:t>
+      </w:r>
+      <w:proofErr w:type="spellEnd"/>
+      <w:r>
+        <w:rPr>
+          <w:rFonts w:ascii="Times New Roman" w:hAnsi="Times New Roman" w:cs="Times New Roman"/>
+          <w:sz w:val="24"/>
+          <w:szCs w:val="24"/>
+        </w:rPr>
+        <w:t xml:space="preserve"> </w:t>
+      </w:r>
+      <w:proofErr w:type="spellStart"/>
+      <w:r>
+        <w:rPr>
+          <w:rFonts w:ascii="Times New Roman" w:hAnsi="Times New Roman" w:cs="Times New Roman"/>
+          <w:sz w:val="24"/>
+          <w:szCs w:val="24"/>
+        </w:rPr>
+        <w:t>dengan</w:t>
+      </w:r>
+      <w:proofErr w:type="spellEnd"/>
+      <w:r>
+        <w:rPr>
+          <w:rFonts w:ascii="Times New Roman" w:hAnsi="Times New Roman" w:cs="Times New Roman"/>
+          <w:sz w:val="24"/>
+          <w:szCs w:val="24"/>
+        </w:rPr>
+        <w:t xml:space="preserve"> </w:t>
+      </w:r>
+      <w:proofErr w:type="spellStart"/>
+      <w:r>
+        <w:rPr>
+          <w:rFonts w:ascii="Times New Roman" w:hAnsi="Times New Roman" w:cs="Times New Roman"/>
+          <w:sz w:val="24"/>
+          <w:szCs w:val="24"/>
+        </w:rPr>
+        <w:t>kebutuhan</w:t>
+      </w:r>
+      <w:proofErr w:type="spellEnd"/>
+      <w:r>
+        <w:rPr>
+          <w:rFonts w:ascii="Times New Roman" w:hAnsi="Times New Roman" w:cs="Times New Roman"/>
+          <w:sz w:val="24"/>
+          <w:szCs w:val="24"/>
+        </w:rPr>
+        <w:t xml:space="preserve"> </w:t>
+      </w:r>
+      <w:proofErr w:type="spellStart"/>
+      <w:r>
+        <w:rPr>
+          <w:rFonts w:ascii="Times New Roman" w:hAnsi="Times New Roman" w:cs="Times New Roman"/>
+          <w:sz w:val="24"/>
+          <w:szCs w:val="24"/>
+        </w:rPr>
+        <w:t>pengguna</w:t>
+      </w:r>
+      <w:proofErr w:type="spellEnd"/>
+      <w:r>
+        <w:rPr>
+          <w:rFonts w:ascii="Times New Roman" w:hAnsi="Times New Roman" w:cs="Times New Roman"/>
+          <w:sz w:val="24"/>
+          <w:szCs w:val="24"/>
+        </w:rPr>
+        <w:t>.</w:t>
+      </w:r>
+    </w:p>
+    <w:p>
+      <w:pPr>
+        <w:spacing w:line="360" w:lineRule="auto"/>
+        <w:ind w:left="780"/>
+        <w:jc w:val="both"/>
+        <w:rPr>
+          <w:rFonts w:ascii="Times New Roman" w:hAnsi="Times New Roman" w:cs="Times New Roman"/>
           <w:b/>
           <w:sz w:val="24"/>
           <w:szCs w:val="24"/>
         </w:rPr>
       </w:pPr>
+      <w:r>
+        <w:rPr>
+          <w:rFonts w:ascii="Times New Roman" w:hAnsi="Times New Roman" w:cs="Times New Roman"/>
+          <w:b/>
+          <w:sz w:val="24"/>
+          <w:szCs w:val="24"/>
+        </w:rPr>
+        <w:t xml:space="preserve">BAB </w:t>
+      </w:r>
+      <w:r>
+        <w:rPr>
+          <w:rFonts w:ascii="Times New Roman" w:hAnsi="Times New Roman" w:cs="Times New Roman"/>
+          <w:b/>
+          <w:sz w:val="24"/>
+          <w:szCs w:val="24"/>
+        </w:rPr>
+        <w:t>V PENUTUP</w:t>
+      </w:r>
+    </w:p>
+    <w:p>
+      <w:pPr>
+        <w:spacing w:line="360" w:lineRule="auto"/>
+        <w:ind w:left="780" w:firstLine="660"/>
+        <w:jc w:val="both"/>
+        <w:rPr>
+          <w:rFonts w:ascii="Times New Roman" w:hAnsi="Times New Roman" w:cs="Times New Roman"/>
+          <w:b/>
+          <w:sz w:val="24"/>
+          <w:szCs w:val="24"/>
+        </w:rPr>
+      </w:pPr>
       <w:proofErr w:type="spellStart"/>
       <w:r>
         <w:rPr>
@@ -15353,6 +15377,8 @@
         </w:rPr>
         <w:t>.</w:t>
       </w:r>
+      <w:bookmarkStart w:id="0" w:name="_GoBack"/>
+      <w:bookmarkEnd w:id="0"/>
     </w:p>
     <w:sectPr>
       <w:pgSz w:w="12240" w:h="15840"/>
@@ -17975,7 +18001,7 @@
 </file>
 
 <file path=customXml/itemProps1.xml><?xml version="1.0" encoding="utf-8"?>
-<ds:datastoreItem xmlns:ds="http://schemas.openxmlformats.org/officeDocument/2006/customXml" ds:itemID="{D0E9C3D9-0DC7-4FDC-81D6-0300F21A3B78}">
+<ds:datastoreItem xmlns:ds="http://schemas.openxmlformats.org/officeDocument/2006/customXml" ds:itemID="{08A84885-9A5E-4F18-B3B0-D5884FF36D5E}">
   <ds:schemaRefs>
     <ds:schemaRef ds:uri="http://schemas.openxmlformats.org/officeDocument/2006/bibliography"/>
   </ds:schemaRefs>

</xml_diff>